<commit_message>
Autumn sadness lyrics v2
</commit_message>
<xml_diff>
--- a/AutumnSadness.docx
+++ b/AutumnSadness.docx
@@ -14,7 +14,29 @@
           <w:sz w:val="28"/>
           <w:szCs w:val="28"/>
         </w:rPr>
-        <w:t xml:space="preserve">I´m </w:t>
+        <w:t xml:space="preserve">Standing at </w:t>
+      </w:r>
+      <w:r>
+        <w:rPr>
+          <w:sz w:val="28"/>
+          <w:szCs w:val="28"/>
+        </w:rPr>
+        <w:t>the edge</w:t>
+      </w:r>
+    </w:p>
+    <w:p>
+      <w:pPr>
+        <w:rPr>
+          <w:sz w:val="28"/>
+          <w:szCs w:val="28"/>
+        </w:rPr>
+      </w:pPr>
+      <w:r>
+        <w:rPr>
+          <w:sz w:val="28"/>
+          <w:szCs w:val="28"/>
+        </w:rPr>
+        <w:t xml:space="preserve">High up </w:t>
       </w:r>
       <w:r>
         <w:rPr>
@@ -28,22 +50,7 @@
           <w:sz w:val="28"/>
           <w:szCs w:val="28"/>
         </w:rPr>
-        <w:t>the edge</w:t>
-      </w:r>
-    </w:p>
-    <w:p>
-      <w:pPr>
-        <w:rPr>
-          <w:sz w:val="28"/>
-          <w:szCs w:val="28"/>
-        </w:rPr>
-      </w:pPr>
-      <w:r>
-        <w:rPr>
-          <w:sz w:val="28"/>
-          <w:szCs w:val="28"/>
-        </w:rPr>
-        <w:t>High up the stairs.</w:t>
+        <w:t>the stairs.</w:t>
       </w:r>
     </w:p>
     <w:p>
@@ -125,651 +132,757 @@
         </w:rPr>
         <w:t xml:space="preserve"> sadness</w:t>
       </w:r>
-    </w:p>
-    <w:p>
-      <w:pPr>
-        <w:rPr>
-          <w:sz w:val="28"/>
-          <w:szCs w:val="28"/>
-        </w:rPr>
-      </w:pPr>
-    </w:p>
-    <w:p>
-      <w:pPr>
-        <w:rPr>
-          <w:color w:val="1F4E79" w:themeColor="accent1" w:themeShade="80"/>
-          <w:sz w:val="28"/>
-          <w:szCs w:val="28"/>
-        </w:rPr>
-      </w:pPr>
-      <w:r>
-        <w:rPr>
-          <w:color w:val="1F4E79" w:themeColor="accent1" w:themeShade="80"/>
-          <w:sz w:val="28"/>
-          <w:szCs w:val="28"/>
-        </w:rPr>
-        <w:t>I</w:t>
-      </w:r>
-      <w:r>
-        <w:rPr>
-          <w:color w:val="1F4E79" w:themeColor="accent1" w:themeShade="80"/>
-          <w:sz w:val="28"/>
-          <w:szCs w:val="28"/>
-        </w:rPr>
-        <w:t>´</w:t>
-      </w:r>
-      <w:r>
-        <w:rPr>
-          <w:color w:val="1F4E79" w:themeColor="accent1" w:themeShade="80"/>
-          <w:sz w:val="28"/>
-          <w:szCs w:val="28"/>
-        </w:rPr>
-        <w:t>m glad no one is there</w:t>
-      </w:r>
-    </w:p>
-    <w:p>
-      <w:pPr>
-        <w:rPr>
-          <w:color w:val="1F4E79" w:themeColor="accent1" w:themeShade="80"/>
-          <w:sz w:val="28"/>
-          <w:szCs w:val="28"/>
-        </w:rPr>
-      </w:pPr>
-      <w:r>
-        <w:rPr>
-          <w:color w:val="1F4E79" w:themeColor="accent1" w:themeShade="80"/>
-          <w:sz w:val="28"/>
-          <w:szCs w:val="28"/>
-        </w:rPr>
-        <w:t>When i react to a world</w:t>
-      </w:r>
-    </w:p>
-    <w:p>
-      <w:pPr>
-        <w:rPr>
-          <w:color w:val="1F4E79" w:themeColor="accent1" w:themeShade="80"/>
-          <w:sz w:val="28"/>
-          <w:szCs w:val="28"/>
-        </w:rPr>
-      </w:pPr>
-      <w:r>
-        <w:rPr>
-          <w:color w:val="1F4E79" w:themeColor="accent1" w:themeShade="80"/>
-          <w:sz w:val="28"/>
-          <w:szCs w:val="28"/>
-        </w:rPr>
-        <w:t>World down was never fair.</w:t>
-      </w:r>
-    </w:p>
-    <w:p>
-      <w:pPr>
-        <w:rPr>
-          <w:color w:val="1F4E79" w:themeColor="accent1" w:themeShade="80"/>
-          <w:sz w:val="28"/>
-          <w:szCs w:val="28"/>
-        </w:rPr>
-      </w:pPr>
-    </w:p>
-    <w:p>
-      <w:pPr>
-        <w:rPr>
-          <w:sz w:val="28"/>
-          <w:szCs w:val="28"/>
-        </w:rPr>
-      </w:pPr>
-      <w:r>
-        <w:rPr>
-          <w:sz w:val="28"/>
-          <w:szCs w:val="28"/>
-        </w:rPr>
-        <w:t xml:space="preserve">Talking to myself </w:t>
-      </w:r>
-    </w:p>
-    <w:p>
-      <w:pPr>
-        <w:rPr>
-          <w:sz w:val="28"/>
-          <w:szCs w:val="28"/>
-        </w:rPr>
-      </w:pPr>
-      <w:r>
-        <w:rPr>
-          <w:sz w:val="28"/>
-          <w:szCs w:val="28"/>
-        </w:rPr>
-        <w:t>I’m glad no one is there</w:t>
-      </w:r>
-    </w:p>
-    <w:p>
-      <w:pPr>
-        <w:rPr>
-          <w:sz w:val="28"/>
-          <w:szCs w:val="28"/>
-        </w:rPr>
-      </w:pPr>
-      <w:r>
-        <w:rPr>
-          <w:sz w:val="28"/>
-          <w:szCs w:val="28"/>
-        </w:rPr>
-        <w:t>emotion react to a world.</w:t>
-      </w:r>
-    </w:p>
-    <w:p>
-      <w:pPr>
-        <w:rPr>
-          <w:sz w:val="28"/>
-          <w:szCs w:val="28"/>
-        </w:rPr>
-      </w:pPr>
-      <w:r>
-        <w:rPr>
-          <w:sz w:val="28"/>
-          <w:szCs w:val="28"/>
-        </w:rPr>
-        <w:t>was never fair.</w:t>
-      </w:r>
-    </w:p>
-    <w:p>
-      <w:pPr>
-        <w:rPr>
-          <w:sz w:val="28"/>
-          <w:szCs w:val="28"/>
-        </w:rPr>
-      </w:pPr>
-    </w:p>
-    <w:p>
-      <w:pPr>
-        <w:rPr>
-          <w:sz w:val="28"/>
-          <w:szCs w:val="28"/>
-        </w:rPr>
-      </w:pPr>
-      <w:r>
-        <w:rPr>
-          <w:sz w:val="28"/>
-          <w:szCs w:val="28"/>
-        </w:rPr>
-        <w:t>I’m on the edge</w:t>
-      </w:r>
-    </w:p>
-    <w:p>
-      <w:pPr>
-        <w:rPr>
-          <w:sz w:val="28"/>
-          <w:szCs w:val="28"/>
-        </w:rPr>
-      </w:pPr>
-      <w:r>
-        <w:rPr>
-          <w:sz w:val="28"/>
-          <w:szCs w:val="28"/>
-        </w:rPr>
-        <w:t>High Up the stairs.</w:t>
-      </w:r>
-    </w:p>
-    <w:p>
-      <w:pPr>
-        <w:rPr>
-          <w:sz w:val="28"/>
-          <w:szCs w:val="28"/>
-        </w:rPr>
-      </w:pPr>
-      <w:r>
-        <w:rPr>
-          <w:sz w:val="28"/>
-          <w:szCs w:val="28"/>
-        </w:rPr>
-        <w:t xml:space="preserve">I </w:t>
-      </w:r>
-      <w:r>
-        <w:rPr>
-          <w:sz w:val="28"/>
-          <w:szCs w:val="28"/>
-        </w:rPr>
-        <w:t>feel it in the air</w:t>
-      </w:r>
-    </w:p>
-    <w:p>
-      <w:pPr>
-        <w:rPr>
-          <w:sz w:val="28"/>
-          <w:szCs w:val="28"/>
-        </w:rPr>
-      </w:pPr>
-      <w:r>
-        <w:rPr>
-          <w:sz w:val="28"/>
-          <w:szCs w:val="28"/>
-        </w:rPr>
-        <w:t>It’s the autumn/fall</w:t>
-      </w:r>
-      <w:r>
-        <w:rPr>
-          <w:sz w:val="28"/>
-          <w:szCs w:val="28"/>
-        </w:rPr>
-        <w:t xml:space="preserve"> time sadness</w:t>
-      </w:r>
-    </w:p>
-    <w:p>
-      <w:pPr>
-        <w:rPr>
-          <w:sz w:val="28"/>
-          <w:szCs w:val="28"/>
-        </w:rPr>
-      </w:pPr>
-    </w:p>
-    <w:p>
-      <w:pPr>
-        <w:rPr>
-          <w:sz w:val="28"/>
-          <w:szCs w:val="28"/>
-        </w:rPr>
-      </w:pPr>
-      <w:r>
-        <w:rPr>
-          <w:sz w:val="28"/>
-          <w:szCs w:val="28"/>
-        </w:rPr>
-        <w:t xml:space="preserve">Taking to myself </w:t>
-      </w:r>
-    </w:p>
-    <w:p>
-      <w:pPr>
-        <w:rPr>
-          <w:sz w:val="28"/>
-          <w:szCs w:val="28"/>
-        </w:rPr>
-      </w:pPr>
-      <w:r>
-        <w:rPr>
-          <w:sz w:val="28"/>
-          <w:szCs w:val="28"/>
-        </w:rPr>
-        <w:t>I’m glad no one is there (just)</w:t>
-      </w:r>
-    </w:p>
-    <w:p>
-      <w:pPr>
-        <w:rPr>
-          <w:sz w:val="28"/>
-          <w:szCs w:val="28"/>
-        </w:rPr>
-      </w:pPr>
-      <w:r>
-        <w:rPr>
-          <w:sz w:val="28"/>
-          <w:szCs w:val="28"/>
-        </w:rPr>
-        <w:t>want you to know</w:t>
-      </w:r>
-    </w:p>
-    <w:p>
-      <w:pPr>
-        <w:rPr>
-          <w:sz w:val="28"/>
-          <w:szCs w:val="28"/>
-        </w:rPr>
-      </w:pPr>
-      <w:r>
-        <w:rPr>
-          <w:sz w:val="28"/>
-          <w:szCs w:val="28"/>
-        </w:rPr>
-        <w:t>Baby you’re the best.</w:t>
-      </w:r>
-    </w:p>
-    <w:p>
-      <w:pPr>
-        <w:rPr>
-          <w:sz w:val="28"/>
-          <w:szCs w:val="28"/>
-        </w:rPr>
-      </w:pPr>
-    </w:p>
-    <w:p>
-      <w:pPr>
-        <w:rPr>
-          <w:sz w:val="28"/>
-          <w:szCs w:val="28"/>
-        </w:rPr>
-      </w:pPr>
-      <w:r>
-        <w:rPr>
-          <w:sz w:val="28"/>
-          <w:szCs w:val="28"/>
-        </w:rPr>
-        <w:t>Try to fill the void,</w:t>
-      </w:r>
-    </w:p>
-    <w:p>
-      <w:pPr>
-        <w:rPr>
-          <w:sz w:val="28"/>
-          <w:szCs w:val="28"/>
-        </w:rPr>
-      </w:pPr>
-      <w:r>
-        <w:rPr>
-          <w:sz w:val="28"/>
-          <w:szCs w:val="28"/>
-        </w:rPr>
-        <w:t>The voices never rest.</w:t>
-      </w:r>
-    </w:p>
-    <w:p>
-      <w:pPr>
-        <w:rPr>
-          <w:sz w:val="28"/>
-          <w:szCs w:val="28"/>
-        </w:rPr>
-      </w:pPr>
-      <w:r>
-        <w:rPr>
-          <w:sz w:val="28"/>
-          <w:szCs w:val="28"/>
-        </w:rPr>
-        <w:t xml:space="preserve">I’m not even </w:t>
-      </w:r>
-      <w:r>
-        <w:rPr>
-          <w:sz w:val="28"/>
-          <w:szCs w:val="28"/>
-        </w:rPr>
-        <w:t>scared</w:t>
-      </w:r>
-      <w:r>
-        <w:rPr>
-          <w:sz w:val="28"/>
-          <w:szCs w:val="28"/>
-        </w:rPr>
-        <w:t>.</w:t>
-      </w:r>
-    </w:p>
-    <w:p>
-      <w:pPr>
-        <w:rPr>
-          <w:sz w:val="28"/>
-          <w:szCs w:val="28"/>
-        </w:rPr>
-      </w:pPr>
-    </w:p>
-    <w:p>
-      <w:pPr>
-        <w:rPr>
-          <w:sz w:val="28"/>
-          <w:szCs w:val="28"/>
-        </w:rPr>
-      </w:pPr>
-      <w:r>
-        <w:rPr>
-          <w:sz w:val="28"/>
-          <w:szCs w:val="28"/>
-        </w:rPr>
-        <w:t xml:space="preserve">Baby </w:t>
-      </w:r>
-      <w:r>
-        <w:rPr>
-          <w:sz w:val="28"/>
-          <w:szCs w:val="28"/>
-        </w:rPr>
-        <w:t xml:space="preserve">I was born ready </w:t>
-      </w:r>
-    </w:p>
-    <w:p>
-      <w:pPr>
-        <w:rPr>
-          <w:sz w:val="28"/>
-          <w:szCs w:val="28"/>
-        </w:rPr>
-      </w:pPr>
-      <w:r>
-        <w:rPr>
-          <w:sz w:val="28"/>
-          <w:szCs w:val="28"/>
-        </w:rPr>
-        <w:t>to face the death.</w:t>
-      </w:r>
-    </w:p>
-    <w:p>
-      <w:pPr>
-        <w:rPr>
-          <w:sz w:val="28"/>
-          <w:szCs w:val="28"/>
-        </w:rPr>
-      </w:pPr>
-    </w:p>
-    <w:p>
-      <w:pPr>
-        <w:rPr>
-          <w:sz w:val="28"/>
-          <w:szCs w:val="28"/>
-        </w:rPr>
-      </w:pPr>
-      <w:r>
-        <w:rPr>
-          <w:sz w:val="28"/>
-          <w:szCs w:val="28"/>
-        </w:rPr>
-        <w:t>OOOOooooOOOOoooo</w:t>
-      </w:r>
-    </w:p>
-    <w:p>
-      <w:pPr>
-        <w:rPr>
-          <w:sz w:val="28"/>
-          <w:szCs w:val="28"/>
-        </w:rPr>
-      </w:pPr>
-    </w:p>
-    <w:p>
-      <w:pPr>
-        <w:rPr>
-          <w:sz w:val="28"/>
-          <w:szCs w:val="28"/>
-        </w:rPr>
-      </w:pPr>
-    </w:p>
-    <w:p>
-      <w:pPr>
-        <w:rPr>
-          <w:sz w:val="28"/>
-          <w:szCs w:val="28"/>
-        </w:rPr>
-      </w:pPr>
-    </w:p>
-    <w:p>
-      <w:pPr>
-        <w:rPr>
-          <w:sz w:val="28"/>
-          <w:szCs w:val="28"/>
-        </w:rPr>
-      </w:pPr>
-    </w:p>
-    <w:p>
-      <w:pPr>
-        <w:rPr>
-          <w:sz w:val="28"/>
-          <w:szCs w:val="28"/>
-        </w:rPr>
-      </w:pPr>
-    </w:p>
-    <w:p>
-      <w:pPr>
-        <w:rPr>
-          <w:sz w:val="28"/>
-          <w:szCs w:val="28"/>
-        </w:rPr>
-      </w:pPr>
-    </w:p>
-    <w:p>
-      <w:pPr>
-        <w:rPr>
-          <w:sz w:val="28"/>
-          <w:szCs w:val="28"/>
-        </w:rPr>
-      </w:pPr>
-    </w:p>
-    <w:p>
-      <w:pPr>
-        <w:rPr>
-          <w:sz w:val="28"/>
-          <w:szCs w:val="28"/>
-        </w:rPr>
-      </w:pPr>
-    </w:p>
-    <w:p>
-      <w:pPr>
-        <w:rPr>
-          <w:sz w:val="28"/>
-          <w:szCs w:val="28"/>
-        </w:rPr>
-      </w:pPr>
-    </w:p>
-    <w:p>
-      <w:pPr>
-        <w:rPr>
-          <w:sz w:val="28"/>
-          <w:szCs w:val="28"/>
-        </w:rPr>
-      </w:pPr>
-    </w:p>
-    <w:p>
-      <w:pPr>
-        <w:rPr>
-          <w:sz w:val="28"/>
-          <w:szCs w:val="28"/>
-        </w:rPr>
-      </w:pPr>
-    </w:p>
-    <w:p>
-      <w:pPr>
-        <w:rPr>
-          <w:sz w:val="28"/>
-          <w:szCs w:val="28"/>
-        </w:rPr>
-      </w:pPr>
-    </w:p>
-    <w:p>
-      <w:pPr>
-        <w:rPr>
-          <w:sz w:val="28"/>
-          <w:szCs w:val="28"/>
-        </w:rPr>
-      </w:pPr>
-    </w:p>
-    <w:p>
-      <w:pPr>
-        <w:rPr>
-          <w:sz w:val="28"/>
-          <w:szCs w:val="28"/>
-        </w:rPr>
-      </w:pPr>
-    </w:p>
-    <w:p>
-      <w:pPr>
-        <w:rPr>
-          <w:sz w:val="28"/>
-          <w:szCs w:val="28"/>
-        </w:rPr>
-      </w:pPr>
-    </w:p>
-    <w:p>
-      <w:pPr>
-        <w:rPr>
-          <w:sz w:val="28"/>
-          <w:szCs w:val="28"/>
-        </w:rPr>
-      </w:pPr>
-    </w:p>
-    <w:p>
-      <w:pPr>
-        <w:rPr>
-          <w:sz w:val="28"/>
-          <w:szCs w:val="28"/>
-        </w:rPr>
-      </w:pPr>
-    </w:p>
-    <w:p>
-      <w:pPr>
-        <w:rPr>
-          <w:sz w:val="28"/>
-          <w:szCs w:val="28"/>
-        </w:rPr>
-      </w:pPr>
-    </w:p>
-    <w:p>
-      <w:pPr>
-        <w:rPr>
-          <w:sz w:val="28"/>
-          <w:szCs w:val="28"/>
-        </w:rPr>
-      </w:pPr>
-    </w:p>
-    <w:p>
-      <w:pPr>
-        <w:rPr>
-          <w:sz w:val="28"/>
-          <w:szCs w:val="28"/>
-        </w:rPr>
-      </w:pPr>
-    </w:p>
-    <w:p>
-      <w:pPr>
-        <w:rPr>
-          <w:sz w:val="28"/>
-          <w:szCs w:val="28"/>
-        </w:rPr>
-      </w:pPr>
-    </w:p>
-    <w:p>
-      <w:pPr>
-        <w:rPr>
-          <w:sz w:val="28"/>
-          <w:szCs w:val="28"/>
-        </w:rPr>
-      </w:pPr>
-    </w:p>
-    <w:p>
-      <w:pPr>
-        <w:rPr>
-          <w:sz w:val="28"/>
-          <w:szCs w:val="28"/>
-        </w:rPr>
-      </w:pPr>
-    </w:p>
-    <w:p>
-      <w:pPr>
-        <w:rPr>
-          <w:sz w:val="28"/>
-          <w:szCs w:val="28"/>
-        </w:rPr>
-      </w:pPr>
       <w:bookmarkStart w:id="0" w:name="_GoBack"/>
       <w:bookmarkEnd w:id="0"/>
     </w:p>
     <w:p>
       <w:pPr>
         <w:rPr>
-          <w:sz w:val="28"/>
-          <w:szCs w:val="28"/>
-        </w:rPr>
-      </w:pPr>
-    </w:p>
-    <w:p>
-      <w:pPr>
-        <w:rPr>
-          <w:sz w:val="28"/>
-          <w:szCs w:val="28"/>
-        </w:rPr>
-      </w:pPr>
-      <w:r>
-        <w:rPr>
-          <w:sz w:val="28"/>
-          <w:szCs w:val="28"/>
-        </w:rPr>
-        <w:lastRenderedPageBreak/>
+          <w:color w:val="1F3864" w:themeColor="accent5" w:themeShade="80"/>
+          <w:sz w:val="28"/>
+          <w:szCs w:val="28"/>
+        </w:rPr>
+      </w:pPr>
+      <w:r>
+        <w:rPr>
+          <w:color w:val="1F3864" w:themeColor="accent5" w:themeShade="80"/>
+          <w:sz w:val="28"/>
+          <w:szCs w:val="28"/>
+        </w:rPr>
+        <w:t>Talking to myself</w:t>
+      </w:r>
+    </w:p>
+    <w:p>
+      <w:pPr>
+        <w:rPr>
+          <w:color w:val="1F3864" w:themeColor="accent5" w:themeShade="80"/>
+          <w:sz w:val="28"/>
+          <w:szCs w:val="28"/>
+        </w:rPr>
+      </w:pPr>
+      <w:r>
+        <w:rPr>
+          <w:color w:val="1F3864" w:themeColor="accent5" w:themeShade="80"/>
+          <w:sz w:val="28"/>
+          <w:szCs w:val="28"/>
+        </w:rPr>
+        <w:t>I</w:t>
+      </w:r>
+      <w:r>
+        <w:rPr>
+          <w:color w:val="1F3864" w:themeColor="accent5" w:themeShade="80"/>
+          <w:sz w:val="28"/>
+          <w:szCs w:val="28"/>
+        </w:rPr>
+        <w:t>´</w:t>
+      </w:r>
+      <w:r>
+        <w:rPr>
+          <w:color w:val="1F3864" w:themeColor="accent5" w:themeShade="80"/>
+          <w:sz w:val="28"/>
+          <w:szCs w:val="28"/>
+        </w:rPr>
+        <w:t>m glad no one is there</w:t>
+      </w:r>
+    </w:p>
+    <w:p>
+      <w:pPr>
+        <w:rPr>
+          <w:color w:val="1F3864" w:themeColor="accent5" w:themeShade="80"/>
+          <w:sz w:val="28"/>
+          <w:szCs w:val="28"/>
+        </w:rPr>
+      </w:pPr>
+      <w:r>
+        <w:rPr>
+          <w:color w:val="1F3864" w:themeColor="accent5" w:themeShade="80"/>
+          <w:sz w:val="28"/>
+          <w:szCs w:val="28"/>
+        </w:rPr>
+        <w:t>When i react to a world</w:t>
+      </w:r>
+    </w:p>
+    <w:p>
+      <w:pPr>
+        <w:rPr>
+          <w:color w:val="1F3864" w:themeColor="accent5" w:themeShade="80"/>
+          <w:sz w:val="28"/>
+          <w:szCs w:val="28"/>
+        </w:rPr>
+      </w:pPr>
+      <w:r>
+        <w:rPr>
+          <w:color w:val="1F3864" w:themeColor="accent5" w:themeShade="80"/>
+          <w:sz w:val="28"/>
+          <w:szCs w:val="28"/>
+        </w:rPr>
+        <w:t>World down was never fair.</w:t>
+      </w:r>
+    </w:p>
+    <w:p>
+      <w:pPr>
+        <w:rPr>
+          <w:color w:val="1F4E79" w:themeColor="accent1" w:themeShade="80"/>
+          <w:sz w:val="28"/>
+          <w:szCs w:val="28"/>
+        </w:rPr>
+      </w:pPr>
+    </w:p>
+    <w:p>
+      <w:pPr>
+        <w:rPr>
+          <w:sz w:val="28"/>
+          <w:szCs w:val="28"/>
+        </w:rPr>
+      </w:pPr>
+      <w:r>
+        <w:rPr>
+          <w:sz w:val="28"/>
+          <w:szCs w:val="28"/>
+        </w:rPr>
+        <w:t xml:space="preserve">Talking to myself </w:t>
+      </w:r>
+    </w:p>
+    <w:p>
+      <w:pPr>
+        <w:rPr>
+          <w:sz w:val="28"/>
+          <w:szCs w:val="28"/>
+        </w:rPr>
+      </w:pPr>
+      <w:r>
+        <w:rPr>
+          <w:sz w:val="28"/>
+          <w:szCs w:val="28"/>
+        </w:rPr>
+        <w:t>I’m glad no one is there</w:t>
+      </w:r>
+    </w:p>
+    <w:p>
+      <w:pPr>
+        <w:rPr>
+          <w:sz w:val="28"/>
+          <w:szCs w:val="28"/>
+        </w:rPr>
+      </w:pPr>
+      <w:r>
+        <w:rPr>
+          <w:sz w:val="28"/>
+          <w:szCs w:val="28"/>
+        </w:rPr>
+        <w:t>emotion react to a world.</w:t>
+      </w:r>
+    </w:p>
+    <w:p>
+      <w:pPr>
+        <w:rPr>
+          <w:sz w:val="28"/>
+          <w:szCs w:val="28"/>
+        </w:rPr>
+      </w:pPr>
+      <w:r>
+        <w:rPr>
+          <w:sz w:val="28"/>
+          <w:szCs w:val="28"/>
+        </w:rPr>
+        <w:t>was never fair.</w:t>
+      </w:r>
+    </w:p>
+    <w:p>
+      <w:pPr>
+        <w:rPr>
+          <w:sz w:val="28"/>
+          <w:szCs w:val="28"/>
+        </w:rPr>
+      </w:pPr>
+    </w:p>
+    <w:p>
+      <w:pPr>
+        <w:rPr>
+          <w:sz w:val="28"/>
+          <w:szCs w:val="28"/>
+        </w:rPr>
+      </w:pPr>
+      <w:r>
+        <w:rPr>
+          <w:sz w:val="28"/>
+          <w:szCs w:val="28"/>
+        </w:rPr>
+        <w:t>Standing at</w:t>
+      </w:r>
+      <w:r>
+        <w:rPr>
+          <w:sz w:val="28"/>
+          <w:szCs w:val="28"/>
+        </w:rPr>
+        <w:t xml:space="preserve"> the edge</w:t>
+      </w:r>
+    </w:p>
+    <w:p>
+      <w:pPr>
+        <w:rPr>
+          <w:sz w:val="28"/>
+          <w:szCs w:val="28"/>
+        </w:rPr>
+      </w:pPr>
+      <w:r>
+        <w:rPr>
+          <w:sz w:val="28"/>
+          <w:szCs w:val="28"/>
+        </w:rPr>
+        <w:t>High Up the stairs.</w:t>
+      </w:r>
+    </w:p>
+    <w:p>
+      <w:pPr>
+        <w:rPr>
+          <w:sz w:val="28"/>
+          <w:szCs w:val="28"/>
+        </w:rPr>
+      </w:pPr>
+      <w:r>
+        <w:rPr>
+          <w:sz w:val="28"/>
+          <w:szCs w:val="28"/>
+        </w:rPr>
+        <w:t xml:space="preserve">I </w:t>
+      </w:r>
+      <w:r>
+        <w:rPr>
+          <w:sz w:val="28"/>
+          <w:szCs w:val="28"/>
+        </w:rPr>
+        <w:t>feel it in the air</w:t>
+      </w:r>
+    </w:p>
+    <w:p>
+      <w:pPr>
+        <w:rPr>
+          <w:sz w:val="28"/>
+          <w:szCs w:val="28"/>
+        </w:rPr>
+      </w:pPr>
+      <w:r>
+        <w:rPr>
+          <w:sz w:val="28"/>
+          <w:szCs w:val="28"/>
+        </w:rPr>
+        <w:t>It’s the autumn/fall</w:t>
+      </w:r>
+      <w:r>
+        <w:rPr>
+          <w:sz w:val="28"/>
+          <w:szCs w:val="28"/>
+        </w:rPr>
+        <w:t xml:space="preserve"> time sadness</w:t>
+      </w:r>
+    </w:p>
+    <w:p>
+      <w:pPr>
+        <w:rPr>
+          <w:sz w:val="28"/>
+          <w:szCs w:val="28"/>
+        </w:rPr>
+      </w:pPr>
+    </w:p>
+    <w:p>
+      <w:pPr>
+        <w:rPr>
+          <w:sz w:val="28"/>
+          <w:szCs w:val="28"/>
+        </w:rPr>
+      </w:pPr>
+      <w:r>
+        <w:rPr>
+          <w:sz w:val="28"/>
+          <w:szCs w:val="28"/>
+        </w:rPr>
+        <w:t xml:space="preserve">Taking to myself </w:t>
+      </w:r>
+    </w:p>
+    <w:p>
+      <w:pPr>
+        <w:rPr>
+          <w:sz w:val="28"/>
+          <w:szCs w:val="28"/>
+        </w:rPr>
+      </w:pPr>
+      <w:r>
+        <w:rPr>
+          <w:sz w:val="28"/>
+          <w:szCs w:val="28"/>
+        </w:rPr>
+        <w:t>I’m glad no one is there (just)</w:t>
+      </w:r>
+    </w:p>
+    <w:p>
+      <w:pPr>
+        <w:rPr>
+          <w:sz w:val="28"/>
+          <w:szCs w:val="28"/>
+        </w:rPr>
+      </w:pPr>
+      <w:r>
+        <w:rPr>
+          <w:sz w:val="28"/>
+          <w:szCs w:val="28"/>
+        </w:rPr>
+        <w:t>want you to know</w:t>
+      </w:r>
+    </w:p>
+    <w:p>
+      <w:pPr>
+        <w:rPr>
+          <w:sz w:val="28"/>
+          <w:szCs w:val="28"/>
+        </w:rPr>
+      </w:pPr>
+      <w:r>
+        <w:rPr>
+          <w:sz w:val="28"/>
+          <w:szCs w:val="28"/>
+        </w:rPr>
+        <w:t>Baby you’re the best.</w:t>
+      </w:r>
+    </w:p>
+    <w:p>
+      <w:pPr>
+        <w:rPr>
+          <w:sz w:val="28"/>
+          <w:szCs w:val="28"/>
+        </w:rPr>
+      </w:pPr>
+    </w:p>
+    <w:p>
+      <w:pPr>
+        <w:rPr>
+          <w:sz w:val="28"/>
+          <w:szCs w:val="28"/>
+        </w:rPr>
+      </w:pPr>
+    </w:p>
+    <w:p>
+      <w:pPr>
+        <w:rPr>
+          <w:sz w:val="28"/>
+          <w:szCs w:val="28"/>
+        </w:rPr>
+      </w:pPr>
+    </w:p>
+    <w:p>
+      <w:pPr>
+        <w:rPr>
+          <w:sz w:val="28"/>
+          <w:szCs w:val="28"/>
+        </w:rPr>
+      </w:pPr>
+    </w:p>
+    <w:p>
+      <w:pPr>
+        <w:rPr>
+          <w:sz w:val="28"/>
+          <w:szCs w:val="28"/>
+        </w:rPr>
+      </w:pPr>
+    </w:p>
+    <w:p>
+      <w:pPr>
+        <w:rPr>
+          <w:sz w:val="28"/>
+          <w:szCs w:val="28"/>
+        </w:rPr>
+      </w:pPr>
+      <w:r>
+        <w:rPr>
+          <w:sz w:val="28"/>
+          <w:szCs w:val="28"/>
+        </w:rPr>
+        <w:t xml:space="preserve">I’m not even </w:t>
+      </w:r>
+      <w:r>
+        <w:rPr>
+          <w:sz w:val="28"/>
+          <w:szCs w:val="28"/>
+        </w:rPr>
+        <w:t>scared</w:t>
+      </w:r>
+      <w:r>
+        <w:rPr>
+          <w:sz w:val="28"/>
+          <w:szCs w:val="28"/>
+        </w:rPr>
+        <w:t>.</w:t>
+      </w:r>
+    </w:p>
+    <w:p>
+      <w:pPr>
+        <w:rPr>
+          <w:sz w:val="28"/>
+          <w:szCs w:val="28"/>
+        </w:rPr>
+      </w:pPr>
+    </w:p>
+    <w:p>
+      <w:pPr>
+        <w:rPr>
+          <w:sz w:val="28"/>
+          <w:szCs w:val="28"/>
+        </w:rPr>
+      </w:pPr>
+      <w:r>
+        <w:rPr>
+          <w:sz w:val="28"/>
+          <w:szCs w:val="28"/>
+        </w:rPr>
+        <w:t>Try to fill the void,</w:t>
+      </w:r>
+    </w:p>
+    <w:p>
+      <w:pPr>
+        <w:rPr>
+          <w:sz w:val="28"/>
+          <w:szCs w:val="28"/>
+        </w:rPr>
+      </w:pPr>
+      <w:r>
+        <w:rPr>
+          <w:sz w:val="28"/>
+          <w:szCs w:val="28"/>
+        </w:rPr>
+        <w:t>The voices never rest.</w:t>
+      </w:r>
+      <w:r>
+        <w:rPr>
+          <w:sz w:val="28"/>
+          <w:szCs w:val="28"/>
+        </w:rPr>
+        <w:t xml:space="preserve"> 11x</w:t>
+      </w:r>
+    </w:p>
+    <w:p>
+      <w:pPr>
+        <w:rPr>
+          <w:sz w:val="28"/>
+          <w:szCs w:val="28"/>
+        </w:rPr>
+      </w:pPr>
+    </w:p>
+    <w:p>
+      <w:pPr>
+        <w:rPr>
+          <w:sz w:val="28"/>
+          <w:szCs w:val="28"/>
+        </w:rPr>
+      </w:pPr>
+    </w:p>
+    <w:p>
+      <w:pPr>
+        <w:rPr>
+          <w:sz w:val="28"/>
+          <w:szCs w:val="28"/>
+        </w:rPr>
+      </w:pPr>
+    </w:p>
+    <w:p>
+      <w:pPr>
+        <w:rPr>
+          <w:sz w:val="28"/>
+          <w:szCs w:val="28"/>
+        </w:rPr>
+      </w:pPr>
+      <w:r>
+        <w:rPr>
+          <w:sz w:val="28"/>
+          <w:szCs w:val="28"/>
+        </w:rPr>
+        <w:t xml:space="preserve">Baby </w:t>
+      </w:r>
+      <w:r>
+        <w:rPr>
+          <w:sz w:val="28"/>
+          <w:szCs w:val="28"/>
+        </w:rPr>
+        <w:t xml:space="preserve">I was born ready </w:t>
+      </w:r>
+    </w:p>
+    <w:p>
+      <w:pPr>
+        <w:rPr>
+          <w:sz w:val="28"/>
+          <w:szCs w:val="28"/>
+        </w:rPr>
+      </w:pPr>
+      <w:r>
+        <w:rPr>
+          <w:sz w:val="28"/>
+          <w:szCs w:val="28"/>
+        </w:rPr>
+        <w:t>to face the death.</w:t>
+      </w:r>
+    </w:p>
+    <w:p>
+      <w:pPr>
+        <w:rPr>
+          <w:sz w:val="28"/>
+          <w:szCs w:val="28"/>
+        </w:rPr>
+      </w:pPr>
+    </w:p>
+    <w:p>
+      <w:pPr>
+        <w:rPr>
+          <w:sz w:val="28"/>
+          <w:szCs w:val="28"/>
+        </w:rPr>
+      </w:pPr>
+      <w:r>
+        <w:rPr>
+          <w:sz w:val="28"/>
+          <w:szCs w:val="28"/>
+        </w:rPr>
+        <w:t>OOOOooooOOOOoooo</w:t>
+      </w:r>
+      <w:r>
+        <w:rPr>
+          <w:sz w:val="28"/>
+          <w:szCs w:val="28"/>
+        </w:rPr>
+        <w:t xml:space="preserve"> 2x</w:t>
+      </w:r>
+    </w:p>
+    <w:p>
+      <w:pPr>
+        <w:rPr>
+          <w:sz w:val="28"/>
+          <w:szCs w:val="28"/>
+        </w:rPr>
+      </w:pPr>
+    </w:p>
+    <w:p>
+      <w:pPr>
+        <w:rPr>
+          <w:sz w:val="28"/>
+          <w:szCs w:val="28"/>
+        </w:rPr>
+      </w:pPr>
+    </w:p>
+    <w:p>
+      <w:pPr>
+        <w:rPr>
+          <w:sz w:val="28"/>
+          <w:szCs w:val="28"/>
+        </w:rPr>
+      </w:pPr>
+    </w:p>
+    <w:p>
+      <w:pPr>
+        <w:rPr>
+          <w:sz w:val="28"/>
+          <w:szCs w:val="28"/>
+        </w:rPr>
+      </w:pPr>
+    </w:p>
+    <w:p>
+      <w:pPr>
+        <w:rPr>
+          <w:sz w:val="28"/>
+          <w:szCs w:val="28"/>
+        </w:rPr>
+      </w:pPr>
+    </w:p>
+    <w:p>
+      <w:pPr>
+        <w:rPr>
+          <w:sz w:val="28"/>
+          <w:szCs w:val="28"/>
+        </w:rPr>
+      </w:pPr>
+    </w:p>
+    <w:p>
+      <w:pPr>
+        <w:rPr>
+          <w:sz w:val="28"/>
+          <w:szCs w:val="28"/>
+        </w:rPr>
+      </w:pPr>
+    </w:p>
+    <w:p>
+      <w:pPr>
+        <w:rPr>
+          <w:sz w:val="28"/>
+          <w:szCs w:val="28"/>
+        </w:rPr>
+      </w:pPr>
+    </w:p>
+    <w:p>
+      <w:pPr>
+        <w:rPr>
+          <w:sz w:val="28"/>
+          <w:szCs w:val="28"/>
+        </w:rPr>
+      </w:pPr>
+    </w:p>
+    <w:p>
+      <w:pPr>
+        <w:rPr>
+          <w:sz w:val="28"/>
+          <w:szCs w:val="28"/>
+        </w:rPr>
+      </w:pPr>
+    </w:p>
+    <w:p>
+      <w:pPr>
+        <w:rPr>
+          <w:sz w:val="28"/>
+          <w:szCs w:val="28"/>
+        </w:rPr>
+      </w:pPr>
+    </w:p>
+    <w:p>
+      <w:pPr>
+        <w:rPr>
+          <w:sz w:val="28"/>
+          <w:szCs w:val="28"/>
+        </w:rPr>
+      </w:pPr>
+    </w:p>
+    <w:p>
+      <w:pPr>
+        <w:rPr>
+          <w:sz w:val="28"/>
+          <w:szCs w:val="28"/>
+        </w:rPr>
+      </w:pPr>
+    </w:p>
+    <w:p>
+      <w:pPr>
+        <w:rPr>
+          <w:sz w:val="28"/>
+          <w:szCs w:val="28"/>
+        </w:rPr>
+      </w:pPr>
+    </w:p>
+    <w:p>
+      <w:pPr>
+        <w:rPr>
+          <w:sz w:val="28"/>
+          <w:szCs w:val="28"/>
+        </w:rPr>
+      </w:pPr>
+    </w:p>
+    <w:p>
+      <w:pPr>
+        <w:rPr>
+          <w:sz w:val="28"/>
+          <w:szCs w:val="28"/>
+        </w:rPr>
+      </w:pPr>
+    </w:p>
+    <w:p>
+      <w:pPr>
+        <w:rPr>
+          <w:sz w:val="28"/>
+          <w:szCs w:val="28"/>
+        </w:rPr>
+      </w:pPr>
+    </w:p>
+    <w:p>
+      <w:pPr>
+        <w:rPr>
+          <w:sz w:val="28"/>
+          <w:szCs w:val="28"/>
+        </w:rPr>
+      </w:pPr>
+    </w:p>
+    <w:p>
+      <w:pPr>
+        <w:rPr>
+          <w:sz w:val="28"/>
+          <w:szCs w:val="28"/>
+        </w:rPr>
+      </w:pPr>
+    </w:p>
+    <w:p>
+      <w:pPr>
+        <w:rPr>
+          <w:sz w:val="28"/>
+          <w:szCs w:val="28"/>
+        </w:rPr>
+      </w:pPr>
+    </w:p>
+    <w:p>
+      <w:pPr>
+        <w:rPr>
+          <w:sz w:val="28"/>
+          <w:szCs w:val="28"/>
+        </w:rPr>
+      </w:pPr>
+    </w:p>
+    <w:p>
+      <w:pPr>
+        <w:rPr>
+          <w:sz w:val="28"/>
+          <w:szCs w:val="28"/>
+        </w:rPr>
+      </w:pPr>
+    </w:p>
+    <w:p>
+      <w:pPr>
+        <w:rPr>
+          <w:sz w:val="28"/>
+          <w:szCs w:val="28"/>
+        </w:rPr>
+      </w:pPr>
+      <w:r>
+        <w:rPr>
+          <w:sz w:val="28"/>
+          <w:szCs w:val="28"/>
+        </w:rPr>
+        <w:t>Guess</w:t>
+      </w:r>
+    </w:p>
+    <w:p>
+      <w:pPr>
+        <w:rPr>
+          <w:sz w:val="28"/>
+          <w:szCs w:val="28"/>
+        </w:rPr>
+      </w:pPr>
+      <w:r>
+        <w:rPr>
+          <w:sz w:val="28"/>
+          <w:szCs w:val="28"/>
+        </w:rPr>
+        <w:t xml:space="preserve">Clean up the </w:t>
+      </w:r>
+      <w:r>
+        <w:rPr>
+          <w:sz w:val="28"/>
+          <w:szCs w:val="28"/>
+        </w:rPr>
+        <w:t xml:space="preserve">Mess </w:t>
+      </w:r>
+    </w:p>
+    <w:p>
+      <w:pPr>
+        <w:rPr>
+          <w:sz w:val="28"/>
+          <w:szCs w:val="28"/>
+        </w:rPr>
+      </w:pPr>
+    </w:p>
+    <w:p>
+      <w:pPr>
+        <w:rPr>
+          <w:sz w:val="28"/>
+          <w:szCs w:val="28"/>
+        </w:rPr>
+      </w:pPr>
+      <w:r>
+        <w:rPr>
+          <w:sz w:val="28"/>
+          <w:szCs w:val="28"/>
+        </w:rPr>
         <w:t>About to face the death</w:t>
       </w:r>
     </w:p>
@@ -938,6 +1051,66 @@
           <w:szCs w:val="28"/>
         </w:rPr>
       </w:pPr>
+      <w:r>
+        <w:rPr>
+          <w:sz w:val="28"/>
+          <w:szCs w:val="28"/>
+        </w:rPr>
+        <w:t>Standing at the edge</w:t>
+      </w:r>
+    </w:p>
+    <w:p>
+      <w:pPr>
+        <w:rPr>
+          <w:sz w:val="28"/>
+          <w:szCs w:val="28"/>
+        </w:rPr>
+      </w:pPr>
+      <w:r>
+        <w:rPr>
+          <w:sz w:val="28"/>
+          <w:szCs w:val="28"/>
+        </w:rPr>
+        <w:t>Of another nightmare.</w:t>
+      </w:r>
+    </w:p>
+    <w:p>
+      <w:pPr>
+        <w:rPr>
+          <w:sz w:val="28"/>
+          <w:szCs w:val="28"/>
+        </w:rPr>
+      </w:pPr>
+    </w:p>
+    <w:p>
+      <w:pPr>
+        <w:rPr>
+          <w:sz w:val="28"/>
+          <w:szCs w:val="28"/>
+        </w:rPr>
+      </w:pPr>
+      <w:r>
+        <w:rPr>
+          <w:sz w:val="28"/>
+          <w:szCs w:val="28"/>
+        </w:rPr>
+        <w:t>City of dreams</w:t>
+      </w:r>
+    </w:p>
+    <w:p>
+      <w:pPr>
+        <w:rPr>
+          <w:sz w:val="28"/>
+          <w:szCs w:val="28"/>
+        </w:rPr>
+      </w:pPr>
+      <w:r>
+        <w:rPr>
+          <w:sz w:val="28"/>
+          <w:szCs w:val="28"/>
+        </w:rPr>
+        <w:t>City of nightmares.</w:t>
+      </w:r>
     </w:p>
     <w:p>
       <w:pPr>

</xml_diff>